<commit_message>
Update web page nav
</commit_message>
<xml_diff>
--- a/solubility_parameters/Issues_with_Fedors_table.docx
+++ b/solubility_parameters/Issues_with_Fedors_table.docx
@@ -55,7 +55,7 @@
     </w:p>
     <w:p>
       <w:r>
-        <w:t>The “=PO2 ester” group is interpreted to exclude PO4 structures</w:t>
+        <w:t>Phosphorous-containing groups not implemented</w:t>
       </w:r>
     </w:p>
     <w:p>
@@ -73,39 +73,66 @@
     </w:p>
     <w:p>
       <w:r>
-        <w:t xml:space="preserve">‘?’ entries on the table default to “alkane”, or to </w:t>
-      </w:r>
-      <w:r>
-        <w:t>scaled value of the next lowest homolog if no alkane value is provided (e.g. values for I3 are 1.5 * the reported value for I2) – applies to halogens only</w:t>
+        <w:t xml:space="preserve">‘?’ entries on the table default to “alkane”, </w:t>
+      </w:r>
+      <w:r>
+        <w:t xml:space="preserve">or, “cycloalkane”, </w:t>
+      </w:r>
+      <w:r>
+        <w:t xml:space="preserve">or to </w:t>
+      </w:r>
+      <w:r>
+        <w:t>scaled value of the next lowest homolog if no alkane value is provided (e.g. values for I3 are 1.5 * the reported value for I2</w:t>
       </w:r>
     </w:p>
     <w:p>
       <w:r>
         <w:t xml:space="preserve">Implicit </w:t>
+      </w:r>
+    </w:p>
+    <w:p>
+      <w:r>
+        <w:t>Anhydride groups are treated as 1.5 ester groups</w:t>
+      </w:r>
+    </w:p>
+    <w:p>
+      <w:r>
+        <w:t xml:space="preserve">Composite group examples:  urea ?, urethane ?  </w:t>
+      </w:r>
+    </w:p>
+    <w:p/>
+    <w:p>
+      <w:r>
+        <w:t>Additional validations:</w:t>
+      </w:r>
+    </w:p>
+    <w:p>
+      <w:r>
+        <w:t xml:space="preserve">Gem-diol </w:t>
+      </w:r>
+    </w:p>
+    <w:p/>
+    <w:p>
+      <w:r>
+        <w:t>Fixes:</w:t>
+      </w:r>
+    </w:p>
+    <w:p>
+      <w:r>
+        <w:t>-PO4</w:t>
+      </w:r>
+    </w:p>
+    <w:p>
+      <w:r>
+        <w:t>-Formaldehyde</w:t>
+      </w:r>
+    </w:p>
+    <w:p>
+      <w:r>
+        <w:t>-ketone group names with zero for O</w:t>
       </w:r>
       <w:bookmarkStart w:id="0" w:name="_GoBack"/>
       <w:bookmarkEnd w:id="0"/>
-    </w:p>
-    <w:p>
-      <w:r>
-        <w:t>Anhydride groups are treated as 1.5 ester groups</w:t>
-      </w:r>
-    </w:p>
-    <w:p>
-      <w:r>
-        <w:t xml:space="preserve">Composite group examples:  urea ?, urethane ?  </w:t>
-      </w:r>
-    </w:p>
-    <w:p/>
-    <w:p>
-      <w:r>
-        <w:t>Additional validations:</w:t>
-      </w:r>
-    </w:p>
-    <w:p>
-      <w:r>
-        <w:t xml:space="preserve">Gem-diol </w:t>
-      </w:r>
     </w:p>
     <w:sectPr>
       <w:pgSz w:w="12240" w:h="15840"/>

</xml_diff>